<commit_message>
poster draft; new analysis; changed practice trial
</commit_message>
<xml_diff>
--- a/papers/UG Research Symposium Abstract.docx
+++ b/papers/UG Research Symposium Abstract.docx
@@ -5,6 +5,7 @@
     <w:p>
       <w:pPr>
         <w:pStyle w:val="NormalWeb"/>
+        <w:ind w:firstLine="0"/>
         <w:rPr>
           <w:rFonts w:ascii="TimesNewRomanPSMT" w:hAnsi="TimesNewRomanPSMT"/>
         </w:rPr>
@@ -13,7 +14,358 @@
         <w:rPr>
           <w:rFonts w:ascii="TimesNewRomanPSMT" w:hAnsi="TimesNewRomanPSMT"/>
         </w:rPr>
-        <w:t xml:space="preserve">Changes in language reflect simplicity and communicability pressures </w:t>
+        <w:t>The preservation of structure in language: the importance</w:t>
+      </w:r>
+      <w:r>
+        <w:rPr>
+          <w:rFonts w:ascii="TimesNewRomanPSMT" w:hAnsi="TimesNewRomanPSMT"/>
+        </w:rPr>
+        <w:t xml:space="preserve"> of having an editor</w:t>
+      </w:r>
+    </w:p>
+    <w:p>
+      <w:pPr>
+        <w:pStyle w:val="NormalWeb"/>
+        <w:ind w:firstLine="0"/>
+        <w:rPr>
+          <w:rFonts w:ascii="TimesNewRomanPSMT" w:hAnsi="TimesNewRomanPSMT"/>
+        </w:rPr>
+      </w:pPr>
+      <w:r>
+        <w:rPr>
+          <w:rFonts w:ascii="TimesNewRomanPSMT" w:hAnsi="TimesNewRomanPSMT"/>
+        </w:rPr>
+        <w:t xml:space="preserve">Madeline Meyers, Dan Yurovsky </w:t>
+      </w:r>
+    </w:p>
+    <w:p>
+      <w:pPr>
+        <w:pStyle w:val="NormalWeb"/>
+        <w:contextualSpacing/>
+        <w:rPr>
+          <w:rFonts w:ascii="TimesNewRomanPSMT" w:hAnsi="TimesNewRomanPSMT"/>
+        </w:rPr>
+      </w:pPr>
+      <w:r>
+        <w:t xml:space="preserve">Languages change </w:t>
+      </w:r>
+      <w:r>
+        <w:t>with every generation</w:t>
+      </w:r>
+      <w:r>
+        <w:t xml:space="preserve"> of speakers</w:t>
+      </w:r>
+      <w:r>
+        <w:t>—</w:t>
+      </w:r>
+      <w:r>
+        <w:t xml:space="preserve">not only by acquiring new vocabulary, but also by adapting to the communicative needs of </w:t>
+      </w:r>
+      <w:r>
+        <w:t>their</w:t>
+      </w:r>
+      <w:r>
+        <w:t xml:space="preserve"> users</w:t>
+      </w:r>
+      <w:r>
+        <w:t xml:space="preserve">. One working theory is that languages evolve </w:t>
+      </w:r>
+      <w:r>
+        <w:t>due to</w:t>
+      </w:r>
+      <w:r>
+        <w:t xml:space="preserve"> two </w:t>
+      </w:r>
+      <w:r>
+        <w:t>dynamic competing pressures: one,</w:t>
+      </w:r>
+      <w:r>
+        <w:t xml:space="preserve"> for the language</w:t>
+      </w:r>
+      <w:r>
+        <w:t xml:space="preserve"> to be </w:t>
+      </w:r>
+      <w:r>
+        <w:t>easily transmitted to new generations</w:t>
+      </w:r>
+      <w:r>
+        <w:t xml:space="preserve">—and </w:t>
+      </w:r>
+      <w:r>
+        <w:t xml:space="preserve">hence </w:t>
+      </w:r>
+      <w:r>
+        <w:t>simple</w:t>
+      </w:r>
+      <w:r>
+        <w:t>—and</w:t>
+      </w:r>
+      <w:r>
+        <w:t xml:space="preserve"> another,</w:t>
+      </w:r>
+      <w:r>
+        <w:t xml:space="preserve"> for the language</w:t>
+      </w:r>
+      <w:r>
+        <w:t xml:space="preserve"> to be a useful, descriptive form of communication</w:t>
+      </w:r>
+      <w:r>
+        <w:t xml:space="preserve">—and </w:t>
+      </w:r>
+      <w:r>
+        <w:t xml:space="preserve">hence </w:t>
+      </w:r>
+      <w:r>
+        <w:t>more complex</w:t>
+      </w:r>
+      <w:r>
+        <w:t xml:space="preserve">. </w:t>
+      </w:r>
+      <w:r>
+        <w:t xml:space="preserve">The two experiments described attempt to understand how these pressures operate in a novel language. In the baseline task, </w:t>
+      </w:r>
+      <w:r>
+        <w:rPr>
+          <w:rFonts w:ascii="TimesNewRomanPSMT" w:hAnsi="TimesNewRomanPSMT"/>
+        </w:rPr>
+        <w:t>120 adult users on Amazon Mechanical Turk</w:t>
+      </w:r>
+      <w:r>
+        <w:rPr>
+          <w:rFonts w:ascii="TimesNewRomanPSMT" w:hAnsi="TimesNewRomanPSMT"/>
+        </w:rPr>
+        <w:t xml:space="preserve"> participated in a</w:t>
+      </w:r>
+      <w:r>
+        <w:rPr>
+          <w:rFonts w:ascii="TimesNewRomanPSMT" w:hAnsi="TimesNewRomanPSMT"/>
+        </w:rPr>
+        <w:t xml:space="preserve">n </w:t>
+      </w:r>
+      <w:r>
+        <w:rPr>
+          <w:rFonts w:ascii="TimesNewRomanPSMT" w:hAnsi="TimesNewRomanPSMT"/>
+        </w:rPr>
+        <w:t>iterated learning experiment where they were t</w:t>
+      </w:r>
+      <w:r>
+        <w:rPr>
+          <w:rFonts w:ascii="TimesNewRomanPSMT" w:hAnsi="TimesNewRomanPSMT"/>
+        </w:rPr>
+        <w:t>old to re-create</w:t>
+      </w:r>
+      <w:r>
+        <w:rPr>
+          <w:rFonts w:ascii="TimesNewRomanPSMT" w:hAnsi="TimesNewRomanPSMT"/>
+        </w:rPr>
+        <w:t xml:space="preserve"> a randomly-generated dot grid pattern. Each users</w:t>
+      </w:r>
+      <w:r>
+        <w:rPr>
+          <w:rFonts w:ascii="TimesNewRomanPSMT" w:hAnsi="TimesNewRomanPSMT" w:hint="eastAsia"/>
+        </w:rPr>
+        <w:t>’</w:t>
+      </w:r>
+      <w:r>
+        <w:rPr>
+          <w:rFonts w:ascii="TimesNewRomanPSMT" w:hAnsi="TimesNewRomanPSMT"/>
+        </w:rPr>
+        <w:t xml:space="preserve"> responses represented one generation of language learning, as their patterns became the training input for the subsequent user. Results show </w:t>
+      </w:r>
+      <w:r>
+        <w:rPr>
+          <w:rFonts w:ascii="TimesNewRomanPSMT" w:hAnsi="TimesNewRomanPSMT"/>
+        </w:rPr>
+        <w:t>a linear reduction</w:t>
+      </w:r>
+      <w:r>
+        <w:rPr>
+          <w:rFonts w:ascii="TimesNewRomanPSMT" w:hAnsi="TimesNewRomanPSMT"/>
+        </w:rPr>
+        <w:t xml:space="preserve"> in </w:t>
+      </w:r>
+      <w:r>
+        <w:rPr>
+          <w:rFonts w:ascii="TimesNewRomanPSMT" w:hAnsi="TimesNewRomanPSMT"/>
+        </w:rPr>
+        <w:t xml:space="preserve">three </w:t>
+      </w:r>
+      <w:r>
+        <w:rPr>
+          <w:rFonts w:ascii="TimesNewRomanPSMT" w:hAnsi="TimesNewRomanPSMT"/>
+        </w:rPr>
+        <w:t>measures of complexity over 6 generations, illustrating a</w:t>
+      </w:r>
+      <w:r>
+        <w:rPr>
+          <w:rFonts w:ascii="TimesNewRomanPSMT" w:hAnsi="TimesNewRomanPSMT"/>
+        </w:rPr>
+        <w:t xml:space="preserve"> dramatic</w:t>
+      </w:r>
+      <w:r>
+        <w:rPr>
+          <w:rFonts w:ascii="TimesNewRomanPSMT" w:hAnsi="TimesNewRomanPSMT"/>
+        </w:rPr>
+        <w:t xml:space="preserve"> simplification in the languages. </w:t>
+      </w:r>
+      <w:r>
+        <w:rPr>
+          <w:rFonts w:ascii="TimesNewRomanPSMT" w:hAnsi="TimesNewRomanPSMT"/>
+        </w:rPr>
+        <w:t xml:space="preserve">However, percent accuracy </w:t>
+      </w:r>
+      <w:r>
+        <w:rPr>
+          <w:rFonts w:ascii="TimesNewRomanPSMT" w:hAnsi="TimesNewRomanPSMT"/>
+        </w:rPr>
+        <w:t xml:space="preserve">only increased for the first three generations, </w:t>
+      </w:r>
+      <w:r>
+        <w:rPr>
+          <w:rFonts w:ascii="TimesNewRomanPSMT" w:hAnsi="TimesNewRomanPSMT"/>
+        </w:rPr>
+        <w:t>reflecting a tendency for adults to continue introducing errors into the novel la</w:t>
+      </w:r>
+      <w:r>
+        <w:rPr>
+          <w:rFonts w:ascii="TimesNewRomanPSMT" w:hAnsi="TimesNewRomanPSMT"/>
+        </w:rPr>
+        <w:t xml:space="preserve">nguage </w:t>
+      </w:r>
+      <w:r>
+        <w:rPr>
+          <w:rFonts w:ascii="TimesNewRomanPSMT" w:hAnsi="TimesNewRomanPSMT"/>
+        </w:rPr>
+        <w:t>despite its simplification</w:t>
+      </w:r>
+      <w:r>
+        <w:rPr>
+          <w:rFonts w:ascii="TimesNewRomanPSMT" w:hAnsi="TimesNewRomanPSMT"/>
+        </w:rPr>
+        <w:t>.</w:t>
+      </w:r>
+    </w:p>
+    <w:p>
+      <w:pPr>
+        <w:pStyle w:val="NormalWeb"/>
+        <w:ind w:firstLine="0"/>
+        <w:rPr>
+          <w:rFonts w:ascii="TimesNewRomanPSMT" w:hAnsi="TimesNewRomanPSMT"/>
+        </w:rPr>
+      </w:pPr>
+      <w:r>
+        <w:rPr>
+          <w:rFonts w:ascii="TimesNewRomanPSMT" w:hAnsi="TimesNewRomanPSMT"/>
+        </w:rPr>
+        <w:tab/>
+      </w:r>
+      <w:r>
+        <w:rPr>
+          <w:rFonts w:ascii="TimesNewRomanPSMT" w:hAnsi="TimesNewRomanPSMT"/>
+        </w:rPr>
+        <w:t>In a second version of this task, 240 adults on Amazon Mechanical Turk were assigned to be either a “learner” or a “fixer”</w:t>
+      </w:r>
+      <w:r>
+        <w:rPr>
+          <w:rFonts w:ascii="TimesNewRomanPSMT" w:hAnsi="TimesNewRomanPSMT"/>
+        </w:rPr>
+        <w:t xml:space="preserve"> within a generation</w:t>
+      </w:r>
+      <w:r>
+        <w:rPr>
+          <w:rFonts w:ascii="TimesNewRomanPSMT" w:hAnsi="TimesNewRomanPSMT"/>
+        </w:rPr>
+        <w:t>. The learners completed the same task described above, while the fixers were tasked with f</w:t>
+      </w:r>
+      <w:r>
+        <w:rPr>
+          <w:rFonts w:ascii="TimesNewRomanPSMT" w:hAnsi="TimesNewRomanPSMT"/>
+        </w:rPr>
+        <w:t xml:space="preserve">ixing the errors on the learner’s </w:t>
+      </w:r>
+      <w:r>
+        <w:rPr>
+          <w:rFonts w:ascii="TimesNewRomanPSMT" w:hAnsi="TimesNewRomanPSMT"/>
+        </w:rPr>
+        <w:t xml:space="preserve">pattern, </w:t>
+      </w:r>
+      <w:r>
+        <w:rPr>
+          <w:rFonts w:ascii="TimesNewRomanPSMT" w:hAnsi="TimesNewRomanPSMT"/>
+        </w:rPr>
+        <w:t>in order to make it match a target image—the same target image seen by the learner.</w:t>
+      </w:r>
+      <w:r>
+        <w:rPr>
+          <w:rFonts w:ascii="TimesNewRomanPSMT" w:hAnsi="TimesNewRomanPSMT"/>
+        </w:rPr>
+        <w:t xml:space="preserve"> Results showed a slower decrease in complexity in this dyad task than in the previous baseli</w:t>
+      </w:r>
+      <w:r>
+        <w:rPr>
+          <w:rFonts w:ascii="TimesNewRomanPSMT" w:hAnsi="TimesNewRomanPSMT"/>
+        </w:rPr>
+        <w:t>ne task—the</w:t>
+      </w:r>
+      <w:r>
+        <w:rPr>
+          <w:rFonts w:ascii="TimesNewRomanPSMT" w:hAnsi="TimesNewRomanPSMT"/>
+        </w:rPr>
+        <w:t xml:space="preserve"> fixers reintroduced complexity in the </w:t>
+      </w:r>
+      <w:r>
+        <w:rPr>
+          <w:rFonts w:ascii="TimesNewRomanPSMT" w:hAnsi="TimesNewRomanPSMT"/>
+        </w:rPr>
+        <w:t>patterns</w:t>
+      </w:r>
+      <w:r>
+        <w:rPr>
+          <w:rFonts w:ascii="TimesNewRomanPSMT" w:hAnsi="TimesNewRomanPSMT"/>
+        </w:rPr>
+        <w:t>. However, percent accuracy was similar for the combined learner and fixer combined data compared to the baseline condition. This illustrates that users were able to reach a similar level of accuracy while retaining a higher level of complexity in a novel language due to the presence of an editor. Therefore, by correcting other’s language errors</w:t>
+      </w:r>
+      <w:r>
+        <w:rPr>
+          <w:rFonts w:ascii="TimesNewRomanPSMT" w:hAnsi="TimesNewRomanPSMT"/>
+        </w:rPr>
+        <w:t xml:space="preserve"> as teachers, parents, or peers</w:t>
+      </w:r>
+      <w:r>
+        <w:rPr>
+          <w:rFonts w:ascii="TimesNewRomanPSMT" w:hAnsi="TimesNewRomanPSMT"/>
+        </w:rPr>
+        <w:t xml:space="preserve">, not only do we help the individual we are correcting, but we are also helping the entire language system from </w:t>
+      </w:r>
+      <w:r>
+        <w:rPr>
+          <w:rFonts w:ascii="TimesNewRomanPSMT" w:hAnsi="TimesNewRomanPSMT"/>
+        </w:rPr>
+        <w:t>changing</w:t>
+      </w:r>
+      <w:r>
+        <w:rPr>
+          <w:rFonts w:ascii="TimesNewRomanPSMT" w:hAnsi="TimesNewRomanPSMT"/>
+        </w:rPr>
+        <w:t xml:space="preserve"> </w:t>
+      </w:r>
+      <w:r>
+        <w:rPr>
+          <w:rFonts w:ascii="TimesNewRomanPSMT" w:hAnsi="TimesNewRomanPSMT"/>
+        </w:rPr>
+        <w:t xml:space="preserve">into one </w:t>
+      </w:r>
+      <w:r>
+        <w:rPr>
+          <w:rFonts w:ascii="TimesNewRomanPSMT" w:hAnsi="TimesNewRomanPSMT"/>
+        </w:rPr>
+        <w:t>which is oversimplified and unusable</w:t>
+      </w:r>
+      <w:r>
+        <w:rPr>
+          <w:rFonts w:ascii="TimesNewRomanPSMT" w:hAnsi="TimesNewRomanPSMT"/>
+        </w:rPr>
+        <w:t xml:space="preserve">. </w:t>
       </w:r>
       <w:bookmarkStart w:id="0" w:name="_GoBack"/>
       <w:bookmarkEnd w:id="0"/>
@@ -21,165 +373,142 @@
     <w:p>
       <w:pPr>
         <w:pStyle w:val="NormalWeb"/>
+        <w:ind w:firstLine="0"/>
         <w:rPr>
           <w:rFonts w:ascii="TimesNewRomanPSMT" w:hAnsi="TimesNewRomanPSMT"/>
         </w:rPr>
       </w:pPr>
-      <w:r>
-        <w:t xml:space="preserve">Languages change </w:t>
-      </w:r>
-      <w:r>
-        <w:t>with every generation</w:t>
-      </w:r>
-      <w:r>
-        <w:t xml:space="preserve"> of speakers</w:t>
-      </w:r>
-      <w:r>
-        <w:t>—</w:t>
-      </w:r>
-      <w:r>
-        <w:t xml:space="preserve">not only by acquiring new vocabulary, but also by adapting to the communicative needs of </w:t>
-      </w:r>
-      <w:r>
-        <w:t>their</w:t>
-      </w:r>
-      <w:r>
-        <w:t xml:space="preserve"> users</w:t>
-      </w:r>
-      <w:r>
-        <w:t xml:space="preserve">. </w:t>
-      </w:r>
-      <w:r>
-        <w:t>One working theory is that languages evolve</w:t>
-      </w:r>
-      <w:r>
+    </w:p>
+    <w:p>
+      <w:pPr>
+        <w:pStyle w:val="NormalWeb"/>
+        <w:ind w:firstLine="0"/>
+        <w:rPr>
+          <w:rFonts w:ascii="TimesNewRomanPSMT" w:hAnsi="TimesNewRomanPSMT"/>
+        </w:rPr>
+      </w:pPr>
+    </w:p>
+    <w:p>
+      <w:pPr>
+        <w:pStyle w:val="NormalWeb"/>
+        <w:ind w:firstLine="0"/>
+        <w:rPr>
+          <w:rFonts w:ascii="TimesNewRomanPSMT" w:hAnsi="TimesNewRomanPSMT"/>
+        </w:rPr>
+      </w:pPr>
+    </w:p>
+    <w:p>
+      <w:pPr>
+        <w:pStyle w:val="NormalWeb"/>
+        <w:ind w:firstLine="0"/>
+        <w:rPr>
+          <w:rFonts w:ascii="TimesNewRomanPSMT" w:hAnsi="TimesNewRomanPSMT"/>
+        </w:rPr>
+      </w:pPr>
+    </w:p>
+    <w:p>
+      <w:pPr>
+        <w:pStyle w:val="NormalWeb"/>
+        <w:ind w:firstLine="0"/>
+        <w:rPr>
+          <w:rFonts w:ascii="TimesNewRomanPSMT" w:hAnsi="TimesNewRomanPSMT"/>
+        </w:rPr>
+      </w:pPr>
+    </w:p>
+    <w:p>
+      <w:pPr>
+        <w:pStyle w:val="NormalWeb"/>
+        <w:ind w:firstLine="0"/>
+        <w:rPr>
+          <w:rFonts w:ascii="TimesNewRomanPSMT" w:hAnsi="TimesNewRomanPSMT"/>
+        </w:rPr>
+      </w:pPr>
+    </w:p>
+    <w:p>
+      <w:pPr>
+        <w:pStyle w:val="NormalWeb"/>
+        <w:ind w:firstLine="0"/>
+        <w:rPr>
+          <w:rFonts w:ascii="TimesNewRomanPSMT" w:hAnsi="TimesNewRomanPSMT"/>
+        </w:rPr>
+      </w:pPr>
+    </w:p>
+    <w:p>
+      <w:pPr>
+        <w:pStyle w:val="NormalWeb"/>
+        <w:ind w:firstLine="0"/>
+        <w:rPr>
+          <w:rFonts w:ascii="TimesNewRomanPSMT" w:hAnsi="TimesNewRomanPSMT"/>
+        </w:rPr>
+      </w:pPr>
+    </w:p>
+    <w:p>
+      <w:pPr>
+        <w:pStyle w:val="NormalWeb"/>
+        <w:ind w:firstLine="0"/>
+        <w:rPr>
+          <w:rFonts w:ascii="TimesNewRomanPSMT" w:hAnsi="TimesNewRomanPSMT"/>
+        </w:rPr>
+      </w:pPr>
+      <w:r>
+        <w:rPr>
+          <w:rFonts w:ascii="TimesNewRomanPSMT" w:hAnsi="TimesNewRomanPSMT"/>
+        </w:rPr>
+        <w:lastRenderedPageBreak/>
+        <w:t>OLD ABSTRACT</w:t>
+      </w:r>
+    </w:p>
+    <w:p>
+      <w:pPr>
+        <w:pStyle w:val="NormalWeb"/>
+        <w:rPr>
+          <w:rFonts w:ascii="TimesNewRomanPSMT" w:hAnsi="TimesNewRomanPSMT"/>
+        </w:rPr>
+      </w:pPr>
+      <w:r>
+        <w:t xml:space="preserve">Languages change with every generation of speakers—not only by acquiring new vocabulary, but also by adapting to the communicative needs of their users. One working theory is that languages evolve </w:t>
+      </w:r>
+      <w:r>
+        <w:t>due to</w:t>
+      </w:r>
+      <w:r>
+        <w:t xml:space="preserve"> two dynamic competing pressures: one, for the language to be </w:t>
+      </w:r>
+      <w:r>
+        <w:t xml:space="preserve">easily transmitted to new generations—and </w:t>
+      </w:r>
+      <w:r>
+        <w:t xml:space="preserve">hence </w:t>
+      </w:r>
+      <w:r>
+        <w:t>simple—and</w:t>
+      </w:r>
+      <w:r>
+        <w:t xml:space="preserve"> another, for the language</w:t>
+      </w:r>
+      <w:r>
+        <w:t xml:space="preserve"> to be a useful, descriptive form of communication—and </w:t>
+      </w:r>
+      <w:r>
+        <w:t xml:space="preserve">hence </w:t>
+      </w:r>
+      <w:r>
+        <w:t>more complex</w:t>
+      </w:r>
+      <w:r>
+        <w:t>. The following study traces the effects of these</w:t>
+      </w:r>
+      <w:r>
+        <w:rPr>
+          <w:rFonts w:ascii="TimesNewRomanPSMT" w:hAnsi="TimesNewRomanPSMT"/>
+        </w:rPr>
+        <w:t xml:space="preserve"> pressures on a novel language as it is passed through generations of learners.</w:t>
+      </w:r>
+      <w:r>
+        <w:rPr>
+          <w:rFonts w:ascii="TimesNewRomanPSMT" w:hAnsi="TimesNewRomanPSMT"/>
+        </w:rPr>
         <w:t xml:space="preserve"> </w:t>
-      </w:r>
-      <w:r>
-        <w:t>due to</w:t>
-      </w:r>
-      <w:r>
-        <w:t xml:space="preserve"> two </w:t>
-      </w:r>
-      <w:r>
-        <w:t>dynamic competing pressures: one,</w:t>
-      </w:r>
-      <w:r>
-        <w:t xml:space="preserve"> for the language</w:t>
-      </w:r>
-      <w:r>
-        <w:t xml:space="preserve"> to be </w:t>
-      </w:r>
-      <w:r>
-        <w:t xml:space="preserve">simple—and </w:t>
-      </w:r>
-      <w:r>
-        <w:t xml:space="preserve">hence </w:t>
-      </w:r>
-      <w:r>
-        <w:t>easily</w:t>
-      </w:r>
-      <w:r>
-        <w:t xml:space="preserve"> transmitted—and</w:t>
-      </w:r>
-      <w:r>
-        <w:t xml:space="preserve"> another,</w:t>
-      </w:r>
-      <w:r>
-        <w:t xml:space="preserve"> for the language</w:t>
-      </w:r>
-      <w:r>
-        <w:t xml:space="preserve"> to be an effective </w:t>
-      </w:r>
-      <w:r>
-        <w:t>system of</w:t>
-      </w:r>
-      <w:r>
-        <w:t xml:space="preserve"> communication—and </w:t>
-      </w:r>
-      <w:r>
-        <w:t>hence</w:t>
-      </w:r>
-      <w:r>
-        <w:t xml:space="preserve"> descriptive</w:t>
-      </w:r>
-      <w:r>
-        <w:t xml:space="preserve">. </w:t>
-      </w:r>
-      <w:r>
-        <w:t>The f</w:t>
-      </w:r>
-      <w:r>
-        <w:t>ollowing</w:t>
-      </w:r>
-      <w:r>
-        <w:t xml:space="preserve"> study traces the effects of these</w:t>
-      </w:r>
-      <w:r>
-        <w:rPr>
-          <w:rFonts w:ascii="TimesNewRomanPSMT" w:hAnsi="TimesNewRomanPSMT"/>
-        </w:rPr>
-        <w:t xml:space="preserve"> pressures on a novel language as it is passed through generations of learners. Data collection is ongoing</w:t>
-      </w:r>
-      <w:r>
-        <w:rPr>
-          <w:rFonts w:ascii="TimesNewRomanPSMT" w:hAnsi="TimesNewRomanPSMT"/>
-        </w:rPr>
-        <w:t xml:space="preserve"> </w:t>
-      </w:r>
-      <w:r>
-        <w:rPr>
-          <w:rFonts w:ascii="TimesNewRomanPSMT" w:hAnsi="TimesNewRomanPSMT"/>
-        </w:rPr>
-        <w:t>in</w:t>
-      </w:r>
-      <w:r>
-        <w:rPr>
-          <w:rFonts w:ascii="TimesNewRomanPSMT" w:hAnsi="TimesNewRomanPSMT"/>
-        </w:rPr>
-        <w:t xml:space="preserve"> adult </w:t>
-      </w:r>
-      <w:r>
-        <w:rPr>
-          <w:rFonts w:ascii="TimesNewRomanPSMT" w:hAnsi="TimesNewRomanPSMT"/>
-        </w:rPr>
-        <w:t>users on</w:t>
-      </w:r>
-      <w:r>
-        <w:rPr>
-          <w:rFonts w:ascii="TimesNewRomanPSMT" w:hAnsi="TimesNewRomanPSMT"/>
-        </w:rPr>
-        <w:t xml:space="preserve"> Amazon Mechanical Turk</w:t>
-      </w:r>
-      <w:r>
-        <w:rPr>
-          <w:rFonts w:ascii="TimesNewRomanPSMT" w:hAnsi="TimesNewRomanPSMT"/>
-        </w:rPr>
-        <w:t xml:space="preserve"> and </w:t>
-      </w:r>
-      <w:r>
-        <w:rPr>
-          <w:rFonts w:ascii="TimesNewRomanPSMT" w:hAnsi="TimesNewRomanPSMT"/>
-        </w:rPr>
-        <w:t xml:space="preserve">in </w:t>
-      </w:r>
-      <w:r>
-        <w:rPr>
-          <w:rFonts w:ascii="TimesNewRomanPSMT" w:hAnsi="TimesNewRomanPSMT"/>
-        </w:rPr>
-        <w:t xml:space="preserve">children ages 6-8 at the Museum of Science and Industry in </w:t>
-      </w:r>
-      <w:r>
-        <w:rPr>
-          <w:rFonts w:ascii="TimesNewRomanPSMT" w:hAnsi="TimesNewRomanPSMT"/>
-        </w:rPr>
-        <w:t>Chicago</w:t>
-      </w:r>
-      <w:r>
-        <w:rPr>
-          <w:rFonts w:ascii="TimesNewRomanPSMT" w:hAnsi="TimesNewRomanPSMT"/>
-        </w:rPr>
-        <w:t xml:space="preserve">. </w:t>
       </w:r>
       <w:r>
         <w:rPr>
@@ -795,7 +1124,12 @@
         <w:lang w:val="en-US" w:eastAsia="en-US" w:bidi="ar-SA"/>
       </w:rPr>
     </w:rPrDefault>
-    <w:pPrDefault/>
+    <w:pPrDefault>
+      <w:pPr>
+        <w:spacing w:before="100" w:beforeAutospacing="1" w:after="100" w:afterAutospacing="1"/>
+        <w:ind w:firstLine="720"/>
+      </w:pPr>
+    </w:pPrDefault>
   </w:docDefaults>
   <w:latentStyles w:defLockedState="0" w:defUIPriority="99" w:defSemiHidden="0" w:defUnhideWhenUsed="0" w:defQFormat="0" w:count="375">
     <w:lsdException w:name="Normal" w:uiPriority="0" w:qFormat="1"/>
@@ -1215,9 +1549,6 @@
     <w:uiPriority w:val="99"/>
     <w:unhideWhenUsed/>
     <w:rsid w:val="002F44CC"/>
-    <w:pPr>
-      <w:spacing w:before="100" w:beforeAutospacing="1" w:after="100" w:afterAutospacing="1"/>
-    </w:pPr>
     <w:rPr>
       <w:rFonts w:ascii="Times New Roman" w:eastAsia="Times New Roman" w:hAnsi="Times New Roman" w:cs="Times New Roman"/>
     </w:rPr>
@@ -1518,4 +1849,16 @@
     </a:ext>
   </a:extLst>
 </a:theme>
+</file>
+
+<file path=customXml/item1.xml><?xml version="1.0" encoding="utf-8"?>
+<b:Sources xmlns:b="http://schemas.openxmlformats.org/officeDocument/2006/bibliography" xmlns="http://schemas.openxmlformats.org/officeDocument/2006/bibliography" SelectedStyle="/APASixthEditionOfficeOnline.xsl" StyleName="APA" Version="6"/>
+</file>
+
+<file path=customXml/itemProps1.xml><?xml version="1.0" encoding="utf-8"?>
+<ds:datastoreItem xmlns:ds="http://schemas.openxmlformats.org/officeDocument/2006/customXml" ds:itemID="{C1920201-B778-D940-BD1E-1D874DD7E50C}">
+  <ds:schemaRefs>
+    <ds:schemaRef ds:uri="http://schemas.openxmlformats.org/officeDocument/2006/bibliography"/>
+  </ds:schemaRefs>
+</ds:datastoreItem>
 </file>
</xml_diff>